<commit_message>
not done the presentation yet
</commit_message>
<xml_diff>
--- a/Meeting log/13_11_15_Log.docx
+++ b/Meeting log/13_11_15_Log.docx
@@ -75,10 +75,7 @@
           </w:tcPr>
           <w:p>
             <w:r>
-              <w:t xml:space="preserve">Friday, </w:t>
-            </w:r>
-            <w:r>
-              <w:t>November 08</w:t>
+              <w:t>Friday, December 02</w:t>
             </w:r>
             <w:r>
               <w:t>, 2013</w:t>
@@ -162,6 +159,9 @@
     </w:tbl>
     <w:p/>
     <w:p>
+      <w:pPr>
+        <w:shd w:val="clear" w:color="auto" w:fill="FF0000"/>
+      </w:pPr>
       <w:r>
         <w:rPr>
           <w:highlight w:val="red"/>
@@ -169,16 +169,12 @@
         <w:t>Headline:</w:t>
       </w:r>
       <w:r>
-        <w:rPr>
-          <w:highlight w:val="red"/>
-        </w:rPr>
-        <w:t xml:space="preserve"> </w:t>
+        <w:t xml:space="preserve"> This meeting was postponed because Silag</w:t>
       </w:r>
+      <w:bookmarkStart w:id="0" w:name="_GoBack"/>
+      <w:bookmarkEnd w:id="0"/>
       <w:r>
-        <w:rPr>
-          <w:shd w:val="clear" w:color="auto" w:fill="FF0000"/>
-        </w:rPr>
-        <w:t>It is crunch time! Keep in mind that the Preliminary Prototype is due 11/22 and the Design Document is due 12/02.</w:t>
+        <w:t xml:space="preserve">e had other obligations with a student. </w:t>
       </w:r>
     </w:p>
     <w:p>
@@ -199,30 +195,6 @@
           <w:highlight w:val="yellow"/>
         </w:rPr>
         <w:t xml:space="preserve"> (with Silage)</w:t>
-      </w:r>
-    </w:p>
-    <w:p>
-      <w:pPr>
-        <w:pStyle w:val="ListParagraph"/>
-        <w:numPr>
-          <w:ilvl w:val="0"/>
-          <w:numId w:val="45"/>
-        </w:numPr>
-      </w:pPr>
-      <w:r>
-        <w:t xml:space="preserve">Provide updated design document draft with updated sections 1.1 (Overall objective) and 1.2 (Historical and Economic Perspective). </w:t>
-      </w:r>
-    </w:p>
-    <w:p>
-      <w:pPr>
-        <w:pStyle w:val="ListParagraph"/>
-        <w:numPr>
-          <w:ilvl w:val="0"/>
-          <w:numId w:val="45"/>
-        </w:numPr>
-      </w:pPr>
-      <w:r>
-        <w:t>Analytical expressions for PLL?</w:t>
       </w:r>
     </w:p>
     <w:p>
@@ -258,18 +230,6 @@
       </w:r>
     </w:p>
     <w:p>
-      <w:pPr>
-        <w:pStyle w:val="ListParagraph"/>
-        <w:numPr>
-          <w:ilvl w:val="0"/>
-          <w:numId w:val="46"/>
-        </w:numPr>
-      </w:pPr>
-      <w:r>
-        <w:t>Scheduling/tasking for the remainder of SD1.</w:t>
-      </w:r>
-    </w:p>
-    <w:p>
       <w:r>
         <w:rPr>
           <w:highlight w:val="yellow"/>
@@ -283,18 +243,6 @@
           <w:highlight w:val="yellow"/>
         </w:rPr>
         <w:t>Topics to discuss in next SD meeting</w:t>
-      </w:r>
-    </w:p>
-    <w:p>
-      <w:pPr>
-        <w:pStyle w:val="ListParagraph"/>
-        <w:numPr>
-          <w:ilvl w:val="0"/>
-          <w:numId w:val="46"/>
-        </w:numPr>
-      </w:pPr>
-      <w:r>
-        <w:t>Provide updated design document draft with updated sections 1.3-1.5.</w:t>
       </w:r>
     </w:p>
     <w:p/>
@@ -362,81 +310,7 @@
           <w:p>
             <w:pPr>
               <w:pStyle w:val="ListParagraph"/>
-              <w:numPr>
-                <w:ilvl w:val="0"/>
-                <w:numId w:val="46"/>
-              </w:numPr>
             </w:pPr>
-            <w:r>
-              <w:t>Squaring Loop and Costas Loop used for BPSK demodulation are complete and working, but the analytical analysis describing loop behavior doesn’t match simulation results.</w:t>
-            </w:r>
-          </w:p>
-          <w:p>
-            <w:pPr>
-              <w:pStyle w:val="ListParagraph"/>
-              <w:numPr>
-                <w:ilvl w:val="0"/>
-                <w:numId w:val="46"/>
-              </w:numPr>
-            </w:pPr>
-            <w:r>
-              <w:t xml:space="preserve">According to the </w:t>
-            </w:r>
-            <w:r>
-              <w:rPr>
-                <w:i/>
-              </w:rPr>
-              <w:t>Synchronization</w:t>
-            </w:r>
-            <w:r>
-              <w:t xml:space="preserve"> chapter in the </w:t>
-            </w:r>
-            <w:proofErr w:type="spellStart"/>
-            <w:r>
-              <w:t>Digi</w:t>
-            </w:r>
-            <w:proofErr w:type="spellEnd"/>
-            <w:r>
-              <w:t>. Comm. Book, linear analysis of PLL’s is only performed when the loop is tracking.  During acquisition, non-linear analysis must be applied.</w:t>
-            </w:r>
-          </w:p>
-          <w:p>
-            <w:pPr>
-              <w:pStyle w:val="ListParagraph"/>
-              <w:numPr>
-                <w:ilvl w:val="0"/>
-                <w:numId w:val="46"/>
-              </w:numPr>
-            </w:pPr>
-            <w:r>
-              <w:t>As a result of this find</w:t>
-            </w:r>
-            <w:proofErr w:type="gramStart"/>
-            <w:r>
-              <w:t>,  Phase</w:t>
-            </w:r>
-            <w:proofErr w:type="gramEnd"/>
-            <w:r>
-              <w:t xml:space="preserve">-plane analysis is being used to explore stability regions during acquisition.  This is being done using ODE solver.  The ODE solver also provides the state response for the phase error </w:t>
-            </w:r>
-          </w:p>
-          <w:p>
-            <w:pPr>
-              <w:pStyle w:val="ListParagraph"/>
-              <w:numPr>
-                <w:ilvl w:val="0"/>
-                <w:numId w:val="46"/>
-              </w:numPr>
-            </w:pPr>
-            <w:r>
-              <w:t xml:space="preserve">Also recognized that the 2fc filter used in the phase detector is NOT filtering out the double frequency component.  This is the focus of current efforts to reconcile </w:t>
-            </w:r>
-            <w:r>
-              <w:lastRenderedPageBreak/>
-              <w:t>the analytical analysis with simulation results.</w:t>
-            </w:r>
-            <w:bookmarkStart w:id="0" w:name="_GoBack"/>
-            <w:bookmarkEnd w:id="0"/>
           </w:p>
         </w:tc>
       </w:tr>
@@ -450,7 +324,6 @@
               <w:jc w:val="center"/>
             </w:pPr>
             <w:r>
-              <w:lastRenderedPageBreak/>
               <w:t>Cedric Destin</w:t>
             </w:r>
           </w:p>
@@ -462,38 +335,7 @@
           <w:p>
             <w:pPr>
               <w:pStyle w:val="ListParagraph"/>
-              <w:numPr>
-                <w:ilvl w:val="0"/>
-                <w:numId w:val="46"/>
-              </w:numPr>
             </w:pPr>
-            <w:r>
-              <w:t>Implementing</w:t>
-            </w:r>
-            <w:r>
-              <w:t xml:space="preserve"> BFSK</w:t>
-            </w:r>
-            <w:r>
-              <w:t xml:space="preserve"> demodulation using </w:t>
-            </w:r>
-            <w:r>
-              <w:t xml:space="preserve"> </w:t>
-            </w:r>
-            <w:r>
-              <w:t>PLL</w:t>
-            </w:r>
-          </w:p>
-          <w:p>
-            <w:pPr>
-              <w:pStyle w:val="ListParagraph"/>
-              <w:numPr>
-                <w:ilvl w:val="0"/>
-                <w:numId w:val="46"/>
-              </w:numPr>
-            </w:pPr>
-            <w:r>
-              <w:t>Implemented BFSK demodulation using optimal non-coherent receiver</w:t>
-            </w:r>
           </w:p>
         </w:tc>
       </w:tr>
@@ -518,38 +360,7 @@
           <w:p>
             <w:pPr>
               <w:pStyle w:val="ListParagraph"/>
-              <w:numPr>
-                <w:ilvl w:val="0"/>
-                <w:numId w:val="46"/>
-              </w:numPr>
             </w:pPr>
-            <w:r>
-              <w:t>Updating sections 1.3 – 1.5 of DD draft</w:t>
-            </w:r>
-          </w:p>
-          <w:p>
-            <w:pPr>
-              <w:pStyle w:val="ListParagraph"/>
-              <w:numPr>
-                <w:ilvl w:val="0"/>
-                <w:numId w:val="46"/>
-              </w:numPr>
-            </w:pPr>
-            <w:r>
-              <w:t>Researching FEC methods</w:t>
-            </w:r>
-          </w:p>
-          <w:p>
-            <w:pPr>
-              <w:pStyle w:val="ListParagraph"/>
-              <w:numPr>
-                <w:ilvl w:val="0"/>
-                <w:numId w:val="46"/>
-              </w:numPr>
-            </w:pPr>
-            <w:r>
-              <w:t>Researching interleaving methods</w:t>
-            </w:r>
           </w:p>
         </w:tc>
       </w:tr>

</xml_diff>